<commit_message>
proyecto con valores funcionando
</commit_message>
<xml_diff>
--- a/public/base de datos/funciones/calculo_credito_abierto.docx
+++ b/public/base de datos/funciones/calculo_credito_abierto.docx
@@ -5,14 +5,7 @@
     <w:p>
       <w:r>
         <w:t xml:space="preserve">-- Function: public.fc_calcula_pago_credito_abierto(bigint, double precision, character varying)
-</w:t>
-      </w:r>
-    </w:p>
-    <w:p>
-      <w:bookmarkStart w:id="0" w:name="_GoBack"/>
-      <w:bookmarkEnd w:id="0"/>
-      <w:r>
-        <w:t xml:space="preserve">-- DROP FUNCTION public.fc_calcula_pago_credito_abierto(bigint, double precision, character varying);
+-- DROP FUNCTION public.fc_calcula_pago_credito_abierto(bigint, double precision, character varying);
 CREATE OR REPLACE FUNCTION public.fc_calcula_pago_credito_abierto(
     codigo_prestamo bigint,
     valor_abono double precision,
@@ -61,7 +54,9 @@
      f_valor_restante_pago             double precision;
      f_prestamo_estado_pago            varchar;
      f_prestamo_estado                 varchar;
+     f_prestamo_abono_bandera          bigint;
    BEGIN
+               f_prestamo_abono_bandera = 0;
                IF f_prestamo_id IS NOT NULL THEN
 </w:t>
       </w:r>
@@ -276,22 +271,22 @@
       </w:r>
       <w:r>
         <w:tab/>
-        <w:t xml:space="preserve">     f_tiempo_cobro                    =r_record.prestamo_tiempo_cobro;
-</w:t>
-      </w:r>
-      <w:r>
-        <w:tab/>
-      </w:r>
-      <w:r>
-        <w:tab/>
-      </w:r>
-      <w:r>
-        <w:tab/>
-        <w:t xml:space="preserve">     f_cantidad_cuotas_pagar           </w:t>
+        <w:t xml:space="preserve">     f_tiempo_cobro                    </w:t>
       </w:r>
       <w:r>
         <w:lastRenderedPageBreak/>
-        <w:t xml:space="preserve">=r_record.prestamo_numero_cuotas;
+        <w:t xml:space="preserve">=r_record.prestamo_tiempo_cobro;
+</w:t>
+      </w:r>
+      <w:r>
+        <w:tab/>
+      </w:r>
+      <w:r>
+        <w:tab/>
+      </w:r>
+      <w:r>
+        <w:tab/>
+        <w:t xml:space="preserve">     f_cantidad_cuotas_pagar           =r_record.prestamo_numero_cuotas;
 </w:t>
       </w:r>
       <w:r>
@@ -759,7 +754,7 @@
       </w:r>
       <w:r>
         <w:tab/>
-        <w:t xml:space="preserve">            f_valor_cuota_actual = (f_prestamo_interes_abierto / f_dias_dividir_interes);
+        <w:t xml:space="preserve">            f_valor_cuota_actual = round(f_prestamo_interes_abierto / f_dias_dividir_interes);
 </w:t>
       </w:r>
       <w:r>
@@ -774,6 +769,21 @@
       </w:r>
       <w:r>
         <w:tab/>
+        <w:t xml:space="preserve">            f_valor_total_cuotapagar_abierto = round( f_valor_proximo_pago_deuda + ( f_valor_cuota_actual * ( f_cantidad_cuotas_pagar -1)));
+</w:t>
+      </w:r>
+      <w:r>
+        <w:tab/>
+      </w:r>
+      <w:r>
+        <w:tab/>
+      </w:r>
+      <w:r>
+        <w:tab/>
+        <w:t xml:space="preserve">     </w:t>
+      </w:r>
+      <w:r>
+        <w:tab/>
         <w:t xml:space="preserve">            
 </w:t>
       </w:r>
@@ -789,36 +799,6 @@
       </w:r>
       <w:r>
         <w:tab/>
-        <w:t xml:space="preserve">            f_valor_total_cuotapagar_abierto = ( f_valor_proximo_pago_deuda + ( f_valor_cuota_actual *( f_cantidad_cuotas_pagar -1)));
-</w:t>
-      </w:r>
-      <w:r>
-        <w:tab/>
-      </w:r>
-      <w:r>
-        <w:tab/>
-      </w:r>
-      <w:r>
-        <w:tab/>
-        <w:t xml:space="preserve">     </w:t>
-      </w:r>
-      <w:r>
-        <w:tab/>
-        <w:t xml:space="preserve">            
-</w:t>
-      </w:r>
-      <w:r>
-        <w:tab/>
-      </w:r>
-      <w:r>
-        <w:tab/>
-      </w:r>
-      <w:r>
-        <w:tab/>
-        <w:t xml:space="preserve">     </w:t>
-      </w:r>
-      <w:r>
-        <w:tab/>
         <w:t xml:space="preserve">         -- SE CALCULA LAS CUOTAS RESTANTES PARA DIVIDIR 
 </w:t>
       </w:r>
@@ -850,7 +830,7 @@
       </w:r>
       <w:r>
         <w:tab/>
-        <w:t xml:space="preserve">            f_cuotas_por_pagar = (f_cantidad_cuotas_pagar - f_cuotas_pagadas_credito_abierto);
+        <w:t xml:space="preserve">            f_cuotas_por_pagar = (f_dias_dividir_interes - f_cuotas_pagadas_credito_abierto);
                                             /*se calcula la deuda real restante*/
 </w:t>
       </w:r>
@@ -865,24 +845,28 @@
       </w:r>
       <w:r>
         <w:tab/>
-        <w:t xml:space="preserve">            f_deuda_real_restante_mes = (f_valor_proximo_pago_deuda + (f_valor_cuota_actual * f_cuotas_por_pagar));
-</w:t>
-      </w:r>
-      <w:r>
-        <w:tab/>
-      </w:r>
-      <w:r>
-        <w:tab/>
-      </w:r>
-      <w:r>
-        <w:tab/>
-      </w:r>
-      <w:r>
-        <w:tab/>
-      </w:r>
-      <w:r>
-        <w:tab/>
-        <w:t xml:space="preserve">   
+        <w:t xml:space="preserve">            f_deuda_real_restante_mes = round(f_valor_proximo_pago_deuda + (f_valor_cuota_actual * f_cuotas_por_pagar));
+</w:t>
+      </w:r>
+      <w:r>
+        <w:tab/>
+      </w:r>
+      <w:r>
+        <w:tab/>
+      </w:r>
+      <w:r>
+        <w:tab/>
+      </w:r>
+      <w:r>
+        <w:tab/>
+      </w:r>
+      <w:r>
+        <w:tab/>
+        <w:t xml:space="preserve">   </w:t>
+      </w:r>
+      <w:r>
+        <w:tab/>
+        <w:t xml:space="preserve">      
 </w:t>
       </w:r>
       <w:r>
@@ -912,30 +896,75 @@
       </w:r>
       <w:r>
         <w:tab/>
-      </w:r>
-      <w:r>
-        <w:tab/>
-      </w:r>
-      <w:r>
-        <w:tab/>
-        <w:t xml:space="preserve">          --se resta el valor pagado contra el valor dela cuota a paga
-</w:t>
-      </w:r>
-      <w:r>
-        <w:tab/>
-      </w:r>
-      <w:r>
-        <w:tab/>
-      </w:r>
-      <w:r>
-        <w:tab/>
-      </w:r>
-      <w:r>
-        <w:tab/>
-      </w:r>
-      <w:r>
-        <w:tab/>
-        <w:t xml:space="preserve">           f_valor_restante_pago = f_valor_proximo_pago_deuda - f_valor_abono;
+        <w:t xml:space="preserve">     </w:t>
+      </w:r>
+      <w:r>
+        <w:tab/>
+        <w:t xml:space="preserve">          IF f_valor_abono &lt; f_valor_proximo_pago_deuda THEN
+</w:t>
+      </w:r>
+      <w:r>
+        <w:tab/>
+      </w:r>
+      <w:r>
+        <w:tab/>
+      </w:r>
+      <w:r>
+        <w:tab/>
+        <w:t xml:space="preserve">     </w:t>
+      </w:r>
+      <w:r>
+        <w:tab/>
+        <w:t xml:space="preserve">             f_prestamo_abono_bandera = 1;
+</w:t>
+      </w:r>
+      <w:r>
+        <w:tab/>
+      </w:r>
+      <w:r>
+        <w:tab/>
+      </w:r>
+      <w:r>
+        <w:tab/>
+        <w:t xml:space="preserve">     </w:t>
+      </w:r>
+      <w:r>
+        <w:tab/>
+        <w:t xml:space="preserve">            END IF;
+</w:t>
+      </w:r>
+      <w:r>
+        <w:tab/>
+      </w:r>
+      <w:r>
+        <w:tab/>
+      </w:r>
+      <w:r>
+        <w:tab/>
+      </w:r>
+      <w:r>
+        <w:tab/>
+      </w:r>
+      <w:r>
+        <w:tab/>
+        <w:t xml:space="preserve">          --se resta el valor pagado contra el valor de la cuota a paga
+</w:t>
+      </w:r>
+      <w:r>
+        <w:tab/>
+      </w:r>
+      <w:r>
+        <w:tab/>
+      </w:r>
+      <w:r>
+        <w:tab/>
+      </w:r>
+      <w:r>
+        <w:tab/>
+      </w:r>
+      <w:r>
+        <w:tab/>
+        <w:t xml:space="preserve">           --f_valor_restante_pago = f_valor_proximo_pago_deuda - f_valor_abono;
 </w:t>
       </w:r>
       <w:r>
@@ -1139,7 +1168,7 @@
       </w:r>
       <w:r>
         <w:tab/>
-        <w:t xml:space="preserve">      f_proximovalor_cancelar = f_valor_cuota_actual + (f_valor_proximo_pago_deuda - f_valor_abono);
+        <w:t xml:space="preserve">      f_proximovalor_cancelar = round(f_valor_cuota_actual + (f_valor_proximo_pago_deuda - f_valor_abono));
 </w:t>
       </w:r>
       <w:r>
@@ -1176,26 +1205,6 @@
       </w:r>
       <w:r>
         <w:tab/>
-      </w:r>
-      <w:r>
-        <w:tab/>
-        <w:t xml:space="preserve">      raise notice'deuda cancelar%',f_proximovalor_cancelar;
-</w:t>
-      </w:r>
-      <w:r>
-        <w:tab/>
-      </w:r>
-      <w:r>
-        <w:tab/>
-      </w:r>
-      <w:r>
-        <w:tab/>
-      </w:r>
-      <w:r>
-        <w:tab/>
-      </w:r>
-      <w:r>
-        <w:tab/>
         <w:t xml:space="preserve">   ELSIF f_valor_abono &gt; f_valor_proximo_pago_deuda THEN
 </w:t>
       </w:r>
@@ -1213,7 +1222,7 @@
       </w:r>
       <w:r>
         <w:tab/>
-        <w:t xml:space="preserve">                   /* raise notice'ingreseee%',f_deuda_real_restante_mes;
+        <w:t xml:space="preserve">                    /*raise notice'ingreseee%',f_deuda_real_restante_mes;
 </w:t>
       </w:r>
       <w:r>
@@ -1366,33 +1375,53 @@
       </w:r>
       <w:r>
         <w:tab/>
-        <w:t xml:space="preserve"> f_valor_total_deuda_nuevo = (f_valor_total_deuda -  (f_valor_abono - f_deuda_real_restante_mes)) ;
-</w:t>
-      </w:r>
-      <w:r>
-        <w:tab/>
-      </w:r>
-      <w:r>
-        <w:tab/>
-      </w:r>
-      <w:r>
-        <w:tab/>
-      </w:r>
-      <w:r>
-        <w:tab/>
-      </w:r>
-      <w:r>
-        <w:tab/>
-      </w:r>
-      <w:r>
-        <w:tab/>
-      </w:r>
-      <w:r>
-        <w:tab/>
-      </w:r>
-      <w:r>
-        <w:tab/>
-        <w:t xml:space="preserve"> f_valor_abono_deuda_nuevo = (f_valor_abono_deuda +  (f_valor_abono - f_deuda_real_restante_mes));
+        <w:t xml:space="preserve"> f_valor_total_deuda_nuevo = round(f_valor_total_deuda -  (f_valor_abono - f_deuda_real_restante_mes)) ;
+</w:t>
+      </w:r>
+      <w:r>
+        <w:tab/>
+      </w:r>
+      <w:r>
+        <w:tab/>
+      </w:r>
+      <w:r>
+        <w:tab/>
+      </w:r>
+      <w:r>
+        <w:tab/>
+      </w:r>
+      <w:r>
+        <w:tab/>
+      </w:r>
+      <w:r>
+        <w:tab/>
+      </w:r>
+      <w:r>
+        <w:tab/>
+      </w:r>
+      <w:r>
+        <w:tab/>
+        <w:t xml:space="preserve"> f_valor_abono_deuda_nuevo = round(f_valor_abono_deuda +  (f_valor_abono - f_deuda_real_restante_mes));
+                       </w:t>
+      </w:r>
+      <w:r>
+        <w:tab/>
+      </w:r>
+      <w:r>
+        <w:tab/>
+      </w:r>
+      <w:r>
+        <w:tab/>
+      </w:r>
+      <w:r>
+        <w:tab/>
+      </w:r>
+      <w:r>
+        <w:tab/>
+      </w:r>
+      <w:r>
+        <w:tab/>
+        <w:t xml:space="preserve">      
 </w:t>
       </w:r>
       <w:r>
@@ -1442,32 +1471,7 @@
       <w:r>
         <w:tab/>
         <w:t xml:space="preserve"> f_proximovalor_cancelar = round(((f_valor_total_deuda_nuevo * f_tasa)/100)/f_dias_dividir_interes);
-</w:t>
-      </w:r>
-      <w:r>
-        <w:tab/>
-      </w:r>
-      <w:r>
-        <w:tab/>
-      </w:r>
-      <w:r>
-        <w:tab/>
-      </w:r>
-      <w:r>
-        <w:tab/>
-      </w:r>
-      <w:r>
-        <w:tab/>
-      </w:r>
-      <w:r>
-        <w:tab/>
-      </w:r>
-      <w:r>
-        <w:tab/>
-      </w:r>
-      <w:r>
-        <w:tab/>
-        <w:t xml:space="preserve"> /* aqui se determina los dias a sumar para la proxima fecha de pago */
+                                                              /* aqui se determina los dias a sumar para la proxima fecha de pago */
 </w:t>
       </w:r>
       <w:r>
@@ -1519,33 +1523,34 @@
       </w:r>
       <w:r>
         <w:tab/>
-        <w:t xml:space="preserve">  raise notice'dias cobro%',f_dias_cobro;
-</w:t>
-      </w:r>
-      <w:r>
-        <w:tab/>
-      </w:r>
-      <w:r>
-        <w:tab/>
-      </w:r>
-      <w:r>
-        <w:tab/>
-      </w:r>
-      <w:r>
-        <w:tab/>
-      </w:r>
-      <w:r>
-        <w:tab/>
-      </w:r>
-      <w:r>
-        <w:tab/>
-      </w:r>
-      <w:r>
-        <w:tab/>
-      </w:r>
-      <w:r>
-        <w:tab/>
-        <w:t xml:space="preserve">  raise notice'cuotas por pagar%',f_cuotas_por_pagar;
+        <w:t xml:space="preserve"> /* despues de realizar el calculo del valor apagar se actualiza, el numero de cuotas realmente pagadas,
+</w:t>
+      </w:r>
+      <w:r>
+        <w:tab/>
+      </w:r>
+      <w:r>
+        <w:tab/>
+      </w:r>
+      <w:r>
+        <w:tab/>
+      </w:r>
+      <w:r>
+        <w:tab/>
+      </w:r>
+      <w:r>
+        <w:tab/>
+      </w:r>
+      <w:r>
+        <w:tab/>
+      </w:r>
+      <w:r>
+        <w:tab/>
+      </w:r>
+      <w:r>
+        <w:tab/>
+        <w:t xml:space="preserve"> ya que si ingresa por esta condicion estaria pagando el total de las cuotas del mes*/
+                                                                 f_cuotas_pagadas_credito_abierto =  f_cantidad_cuotas_pagar;
 </w:t>
       </w:r>
       <w:r>
@@ -1620,7 +1625,7 @@
       </w:r>
       <w:r>
         <w:tab/>
-        <w:t xml:space="preserve">  f_valor_abono_sin_primera_cuota =  f_valor_abono - f_valor_proximo_pago_deuda;
+        <w:t xml:space="preserve">  f_valor_abono_sin_primera_cuota =  round(f_valor_abono - f_valor_proximo_pago_deuda);
 </w:t>
       </w:r>
       <w:r>
@@ -1698,7 +1703,11 @@
       </w:r>
       <w:r>
         <w:tab/>
-        <w:t xml:space="preserve">  f_cuotas_pagadas_en_abono_actual = floor(f_valor_abono_sin_primera_cuota / f_valor_cuota_actual );
+        <w:t xml:space="preserve">  </w:t>
+      </w:r>
+      <w:r>
+        <w:lastRenderedPageBreak/>
+        <w:t xml:space="preserve">f_cuotas_pagadas_en_abono_actual = floor(f_valor_abono_sin_primera_cuota / f_valor_cuota_actual );
 </w:t>
       </w:r>
       <w:r>
@@ -1793,37 +1802,7 @@
       </w:r>
       <w:r>
         <w:tab/>
-        <w:t xml:space="preserve"> </w:t>
-      </w:r>
-      <w:r>
-        <w:lastRenderedPageBreak/>
-        <w:t xml:space="preserve">f_proximovalor_cancelar = ((f_valor_cuota_actual * ((f_cuotas_pagadas_en_abono_actual) + 1)) -                                                                                             f_valor_abono_sin_primera_cuota );
-</w:t>
-      </w:r>
-      <w:r>
-        <w:tab/>
-      </w:r>
-      <w:r>
-        <w:tab/>
-      </w:r>
-      <w:r>
-        <w:tab/>
-      </w:r>
-      <w:r>
-        <w:tab/>
-      </w:r>
-      <w:r>
-        <w:tab/>
-      </w:r>
-      <w:r>
-        <w:tab/>
-      </w:r>
-      <w:r>
-        <w:tab/>
-      </w:r>
-      <w:r>
-        <w:tab/>
-        <w:t xml:space="preserve"> raise notice'proximo valor%',f_proximovalor_cancelar;
+        <w:t xml:space="preserve"> f_proximovalor_cancelar = round((f_valor_cuota_actual * ((f_cuotas_pagadas_en_abono_actual) + 1)) -  f_valor_abono_sin_primera_cuota );
 </w:t>
       </w:r>
       <w:r>
@@ -1876,32 +1855,34 @@
       <w:r>
         <w:tab/>
         <w:t xml:space="preserve"> f_dias_cobro = f_dias_cobro * (f_cuotas_pagadas_en_abono_actual + 1);
-</w:t>
-      </w:r>
-      <w:r>
-        <w:tab/>
-      </w:r>
-      <w:r>
-        <w:tab/>
-      </w:r>
-      <w:r>
-        <w:tab/>
-      </w:r>
-      <w:r>
-        <w:tab/>
-      </w:r>
-      <w:r>
-        <w:tab/>
-      </w:r>
-      <w:r>
-        <w:tab/>
-      </w:r>
-      <w:r>
-        <w:tab/>
-      </w:r>
-      <w:r>
-        <w:tab/>
-        <w:t xml:space="preserve"> raise notice'dias cobro%',f_dias_cobro;
+                                                              /* despues de realizar el calculo del valor apagar se actualiza, el numero de cuotas realmente pagadas,
+</w:t>
+      </w:r>
+      <w:r>
+        <w:tab/>
+      </w:r>
+      <w:r>
+        <w:tab/>
+      </w:r>
+      <w:r>
+        <w:tab/>
+      </w:r>
+      <w:r>
+        <w:tab/>
+      </w:r>
+      <w:r>
+        <w:tab/>
+      </w:r>
+      <w:r>
+        <w:tab/>
+      </w:r>
+      <w:r>
+        <w:tab/>
+      </w:r>
+      <w:r>
+        <w:tab/>
+        <w:t xml:space="preserve"> ya que si ingresa por esta condicion estaria pagando el total de las cuotas del mes*/
+                                                                 f_cuotas_pagadas_credito_abierto = f_cuotas_pagadas_credito_abierto + f_cuotas_pagadas_en_abono_actual;
 </w:t>
       </w:r>
       <w:r>
@@ -2002,21 +1983,21 @@
       </w:r>
       <w:r>
         <w:tab/>
-        <w:t xml:space="preserve"> f_valor_total_deuda_nuevo = f_valor_total_deuda - f_valor_abono ;
-</w:t>
-      </w:r>
-      <w:r>
-        <w:tab/>
-      </w:r>
-      <w:r>
-        <w:tab/>
-      </w:r>
-      <w:r>
-        <w:tab/>
-      </w:r>
-      <w:r>
-        <w:tab/>
-        <w:t xml:space="preserve">                 f_valor_abono_deuda_nuevo = f_valor_abono_deuda +  f_valor_abono;
+        <w:t xml:space="preserve"> f_valor_total_deuda_nuevo = round(f_valor_total_deuda - f_valor_abono) ;
+</w:t>
+      </w:r>
+      <w:r>
+        <w:tab/>
+      </w:r>
+      <w:r>
+        <w:tab/>
+      </w:r>
+      <w:r>
+        <w:tab/>
+      </w:r>
+      <w:r>
+        <w:tab/>
+        <w:t xml:space="preserve">                 f_valor_abono_deuda_nuevo = round(f_valor_abono_deuda +  f_valor_abono);
 </w:t>
       </w:r>
       <w:r>
@@ -2070,7 +2051,7 @@
       </w:r>
       <w:r>
         <w:tab/>
-        <w:t xml:space="preserve"> f_proximovalor_cancelar = (((f_valor_total_deuda_nuevo * f_tasa)/100)/f_dias_dividir_interes);
+        <w:t xml:space="preserve"> f_proximovalor_cancelar = round(((f_valor_total_deuda_nuevo * f_tasa)/100)/f_dias_dividir_interes);
 </w:t>
       </w:r>
       <w:r>
@@ -2206,11 +2187,116 @@
       </w:r>
       <w:r>
         <w:tab/>
-        <w:t xml:space="preserve">END IF;
-</w:t>
-      </w:r>
-      <w:r>
-        <w:tab/>
+        <w:t xml:space="preserve">END IF; 
+</w:t>
+      </w:r>
+      <w:r>
+        <w:tab/>
+      </w:r>
+      <w:r>
+        <w:tab/>
+      </w:r>
+      <w:r>
+        <w:tab/>
+        <w:t xml:space="preserve">/* se resetea la varieble  f_cuotas_pagadas_credito_abierto a cero, cuando ha alcanzado el numero de cuotas por mes*/
+</w:t>
+      </w:r>
+      <w:r>
+        <w:tab/>
+      </w:r>
+      <w:r>
+        <w:tab/>
+      </w:r>
+      <w:r>
+        <w:tab/>
+        <w:t xml:space="preserve">  IF f_tiempo_cobro = 'SEMANAL' AND f_cuotas_pagadas_credito_abierto = 4 THEN
+</w:t>
+      </w:r>
+      <w:r>
+        <w:tab/>
+      </w:r>
+      <w:r>
+        <w:tab/>
+      </w:r>
+      <w:r>
+        <w:tab/>
+        <w:t xml:space="preserve">       f_cuotas_pagadas_credito_abierto = 0;
+  </w:t>
+      </w:r>
+      <w:r>
+        <w:tab/>
+      </w:r>
+      <w:r>
+        <w:tab/>
+      </w:r>
+      <w:r>
+        <w:tab/>
+        <w:t xml:space="preserve">     ELSIF f_tiempo_cobro = 'QUINCENAL' AND f_cuotas_pagadas_credito_abierto = 2 THEN
+  </w:t>
+      </w:r>
+      <w:r>
+        <w:tab/>
+      </w:r>
+      <w:r>
+        <w:tab/>
+      </w:r>
+      <w:r>
+        <w:tab/>
+        <w:t xml:space="preserve">         f_cuotas_pagadas_credito_abierto = 0;
+</w:t>
+      </w:r>
+      <w:r>
+        <w:tab/>
+      </w:r>
+      <w:r>
+        <w:tab/>
+      </w:r>
+      <w:r>
+        <w:tab/>
+        <w:t xml:space="preserve">     ELSIF f_tiempo_cobro = 'MENSUAL' AND f_cuotas_pagadas_credito_abierto = 1 THEN
+</w:t>
+      </w:r>
+      <w:r>
+        <w:tab/>
+      </w:r>
+      <w:r>
+        <w:tab/>
+      </w:r>
+      <w:r>
+        <w:tab/>
+        <w:t xml:space="preserve">         f_cuotas_pagadas_credito_abierto = 0;
+</w:t>
+      </w:r>
+      <w:r>
+        <w:tab/>
+      </w:r>
+      <w:r>
+        <w:tab/>
+      </w:r>
+      <w:r>
+        <w:tab/>
+        <w:t xml:space="preserve">     END IF;
+</w:t>
+      </w:r>
+      <w:r>
+        <w:tab/>
+      </w:r>
+      <w:r>
+        <w:tab/>
+      </w:r>
+      <w:r>
+        <w:tab/>
+        <w:t xml:space="preserve">     /* FIN RESETEO VARIABLE*/
+</w:t>
+      </w:r>
+      <w:r>
+        <w:tab/>
+        <w:t xml:space="preserve">        IF f_prestamo_abono_bandera = 1 THEN 
+</w:t>
+      </w:r>
+      <w:r>
+        <w:tab/>
+        <w:t xml:space="preserve">           </w:t>
       </w:r>
       <w:r>
         <w:tab/>
@@ -2225,31 +2311,64 @@
       </w:r>
       <w:r>
         <w:tab/>
-        <w:t xml:space="preserve">                     prestamo_cantidad_cuota_pagada_creditoabierto =f_cuotas_pagadas_credito_abierto,
-</w:t>
-      </w:r>
-      <w:r>
-        <w:tab/>
-      </w:r>
-      <w:r>
-        <w:tab/>
-      </w:r>
-      <w:r>
-        <w:tab/>
-        <w:t xml:space="preserve">                     prestamo_valor_proxima_cuota=f_proximovalor_cancelar,
-</w:t>
-      </w:r>
-      <w:r>
-        <w:tab/>
-      </w:r>
-      <w:r>
-        <w:tab/>
-      </w:r>
-      <w:r>
-        <w:tab/>
-        <w:t xml:space="preserve">                     prestamo_estado_pago =  f_prestamo_estado_pago, prestamo_estado = f_prestamo_estado,              
-                                             prestamo_fecha_proximo_cobro = (SELECT f_fecha_proximo_cobro::DATE + f_dias_cobro)
-</w:t>
+      </w:r>
+      <w:r>
+        <w:tab/>
+      </w:r>
+      <w:r>
+        <w:tab/>
+      </w:r>
+      <w:r>
+        <w:tab/>
+        <w:t xml:space="preserve">     prestamo_valor_proxima_cuota=f_proximovalor_cancelar,
+</w:t>
+      </w:r>
+      <w:r>
+        <w:tab/>
+      </w:r>
+      <w:r>
+        <w:tab/>
+      </w:r>
+      <w:r>
+        <w:tab/>
+      </w:r>
+      <w:r>
+        <w:tab/>
+      </w:r>
+      <w:r>
+        <w:tab/>
+      </w:r>
+      <w:r>
+        <w:tab/>
+        <w:t xml:space="preserve">     prestamo_estado_pago =  f_prestamo_estado_pago, prestamo_estado = f_prestamo_estado,              
+</w:t>
+      </w:r>
+      <w:r>
+        <w:tab/>
+      </w:r>
+      <w:r>
+        <w:tab/>
+      </w:r>
+      <w:r>
+        <w:tab/>
+      </w:r>
+      <w:r>
+        <w:tab/>
+      </w:r>
+      <w:r>
+        <w:tab/>
+      </w:r>
+      <w:r>
+        <w:tab/>
+        <w:t xml:space="preserve">     </w:t>
+      </w:r>
+      <w:r>
+        <w:lastRenderedPageBreak/>
+        <w:t xml:space="preserve">prestamo_abono_bandera=f_prestamo_abono_bandera
+</w:t>
+      </w:r>
+      <w:r>
+        <w:tab/>
       </w:r>
       <w:r>
         <w:tab/>
@@ -2260,6 +2379,141 @@
       <w:r>
         <w:tab/>
         <w:t xml:space="preserve">WHERE id = f_prestamo_id;
+</w:t>
+      </w:r>
+      <w:r>
+        <w:tab/>
+        <w:t xml:space="preserve">        ELSE
+</w:t>
+      </w:r>
+      <w:r>
+        <w:tab/>
+      </w:r>
+      <w:r>
+        <w:tab/>
+      </w:r>
+      <w:r>
+        <w:tab/>
+        <w:t xml:space="preserve">UPDATE prestamos SET prestamo_valor_actual = f_valor_total_deuda_nuevo, prestamo_valor_abonado=f_valor_abono_deuda_nuevo,
+</w:t>
+      </w:r>
+      <w:r>
+        <w:tab/>
+      </w:r>
+      <w:r>
+        <w:tab/>
+      </w:r>
+      <w:r>
+        <w:tab/>
+      </w:r>
+      <w:r>
+        <w:tab/>
+      </w:r>
+      <w:r>
+        <w:tab/>
+      </w:r>
+      <w:r>
+        <w:tab/>
+        <w:t xml:space="preserve">     prestamo_cantidad_cuota_pagada_creditoabierto =f_cuotas_pagadas_credito_abierto,
+</w:t>
+      </w:r>
+      <w:r>
+        <w:tab/>
+      </w:r>
+      <w:r>
+        <w:tab/>
+      </w:r>
+      <w:r>
+        <w:tab/>
+      </w:r>
+      <w:r>
+        <w:tab/>
+      </w:r>
+      <w:r>
+        <w:tab/>
+      </w:r>
+      <w:r>
+        <w:tab/>
+        <w:t xml:space="preserve">     prestamo_valor_proxima_cuota=f_proximovalor_cancelar,
+</w:t>
+      </w:r>
+      <w:r>
+        <w:tab/>
+      </w:r>
+      <w:r>
+        <w:tab/>
+      </w:r>
+      <w:r>
+        <w:tab/>
+      </w:r>
+      <w:r>
+        <w:tab/>
+      </w:r>
+      <w:r>
+        <w:tab/>
+      </w:r>
+      <w:r>
+        <w:tab/>
+        <w:t xml:space="preserve">     prestamo_estado_pago =  f_prestamo_estado_pago, prestamo_estado = f_prestamo_estado,              
+</w:t>
+      </w:r>
+      <w:r>
+        <w:tab/>
+      </w:r>
+      <w:r>
+        <w:tab/>
+      </w:r>
+      <w:r>
+        <w:tab/>
+      </w:r>
+      <w:r>
+        <w:tab/>
+      </w:r>
+      <w:r>
+        <w:tab/>
+      </w:r>
+      <w:r>
+        <w:tab/>
+        <w:t xml:space="preserve">     prestamo_fecha_proximo_cobro = (fc_calcula_fecha_cobro(f_prestamo_id,f_tiempo_cobro, f_fecha_proximo_cobro)),
+</w:t>
+      </w:r>
+      <w:r>
+        <w:tab/>
+      </w:r>
+      <w:r>
+        <w:tab/>
+      </w:r>
+      <w:r>
+        <w:tab/>
+      </w:r>
+      <w:r>
+        <w:tab/>
+      </w:r>
+      <w:r>
+        <w:tab/>
+      </w:r>
+      <w:r>
+        <w:tab/>
+        <w:t xml:space="preserve">     prestamo_abono_bandera=f_prestamo_abono_bandera
+</w:t>
+      </w:r>
+      <w:r>
+        <w:tab/>
+      </w:r>
+      <w:r>
+        <w:tab/>
+      </w:r>
+      <w:r>
+        <w:tab/>
+      </w:r>
+      <w:r>
+        <w:tab/>
+        <w:t xml:space="preserve">WHERE id = f_prestamo_id;
+</w:t>
+      </w:r>
+      <w:r>
+        <w:tab/>
+        <w:t xml:space="preserve">         END IF;
             END IF;
    RETURN f_valor_total_deuda_nuevo;
   END;
@@ -2269,6 +2523,11 @@
 ALTER FUNCTION public.fc_calcula_pago_credito_abierto(bigint, double precision, character varying)
   OWNER TO postgres;
 </w:t>
+      </w:r>
+      <w:bookmarkStart w:id="0" w:name="_GoBack"/>
+      <w:bookmarkEnd w:id="0"/>
+      <w:r>
+        <w:t xml:space="preserve"> </w:t>
       </w:r>
     </w:p>
     <w:sectPr>
@@ -2934,7 +3193,7 @@
   <a:extraClrSchemeLst/>
   <a:extLst>
     <a:ext uri="{05A4C25C-085E-4340-85A3-A5531E510DB2}">
-      <thm15:themeFamily xmlns="" xmlns:thm15="http://schemas.microsoft.com/office/thememl/2012/main" name="Office Theme" id="{62F939B6-93AF-4DB8-9C6B-D6C7DFDC589F}" vid="{4A3C46E8-61CC-4603-A589-7422A47A8E4A}"/>
+      <thm15:themeFamily xmlns:thm15="http://schemas.microsoft.com/office/thememl/2012/main" xmlns="" name="Office Theme" id="{62F939B6-93AF-4DB8-9C6B-D6C7DFDC589F}" vid="{4A3C46E8-61CC-4603-A589-7422A47A8E4A}"/>
     </a:ext>
   </a:extLst>
 </a:theme>

</xml_diff>